<commit_message>
modify script, sequence diagram :)
</commit_message>
<xml_diff>
--- a/3_Interim Project Presentation/4_아키텍처_구성도_대본.docx
+++ b/3_Interim Project Presentation/4_아키텍처_구성도_대본.docx
@@ -90,292 +90,270 @@
       </w:pPr>
     </w:p>
     <w:p>
+      <w:r>
+        <w:rPr>
+          <w:rFonts w:hint="eastAsia"/>
+        </w:rPr>
+        <w:t>시스템 구성도의 대해 말씀드리</w:t>
+      </w:r>
+      <w:r>
+        <w:rPr>
+          <w:rFonts w:hint="eastAsia"/>
+        </w:rPr>
+        <w:t>도록 하겠습니다.</w:t>
+      </w:r>
+    </w:p>
+    <w:p>
+      <w:r>
+        <w:rPr>
+          <w:rFonts w:hint="eastAsia"/>
+        </w:rPr>
+        <w:t>디바이스단을 설명하기 전에 저희 앱이 어떻게 작동하는지에 대해 간단히 말씀드리</w:t>
+      </w:r>
+      <w:r>
+        <w:rPr>
+          <w:rFonts w:hint="eastAsia"/>
+        </w:rPr>
+        <w:t>도록</w:t>
+      </w:r>
+      <w:r>
+        <w:rPr>
+          <w:rFonts w:hint="eastAsia"/>
+        </w:rPr>
+        <w:t xml:space="preserve"> 하겠습니다.</w:t>
+      </w:r>
+    </w:p>
+    <w:p>
       <w:pPr>
         <w:rPr>
-          <w:sz w:val="24"/>
-          <w:szCs w:val="28"/>
+          <w:rFonts w:hint="eastAsia"/>
         </w:rPr>
       </w:pPr>
-      <w:r>
-        <w:rPr>
-          <w:rFonts w:hint="eastAsia"/>
-          <w:sz w:val="24"/>
-          <w:szCs w:val="28"/>
-        </w:rPr>
-        <w:t xml:space="preserve">저희가 만드는 손 세정제 관리 도구의 시스템 구성도에 대해 </w:t>
-      </w:r>
-      <w:proofErr w:type="spellStart"/>
-      <w:r>
-        <w:rPr>
-          <w:rFonts w:hint="eastAsia"/>
-          <w:sz w:val="24"/>
-          <w:szCs w:val="28"/>
-        </w:rPr>
-        <w:t>설명드리겠습니다</w:t>
-      </w:r>
-      <w:proofErr w:type="spellEnd"/>
-      <w:r>
-        <w:rPr>
-          <w:rFonts w:hint="eastAsia"/>
-          <w:sz w:val="24"/>
-          <w:szCs w:val="28"/>
+    </w:p>
+    <w:p>
+      <w:pPr>
+        <w:rPr>
+          <w:rFonts w:hint="eastAsia"/>
+        </w:rPr>
+      </w:pPr>
+      <w:r>
+        <w:rPr>
+          <w:rFonts w:hint="eastAsia"/>
+        </w:rPr>
+        <w:t>저희앱은 웹앱 구조로써,</w:t>
+      </w:r>
+      <w:r>
+        <w:t xml:space="preserve"> APP</w:t>
+      </w:r>
+      <w:r>
+        <w:rPr>
+          <w:rFonts w:hint="eastAsia"/>
+        </w:rPr>
+        <w:t xml:space="preserve">에서 </w:t>
+      </w:r>
+      <w:r>
+        <w:t>WebView</w:t>
+      </w:r>
+      <w:r>
+        <w:rPr>
+          <w:rFonts w:hint="eastAsia"/>
+        </w:rPr>
+        <w:t xml:space="preserve">액티비티를 통해 </w:t>
+      </w:r>
+      <w:r>
+        <w:t>GCP</w:t>
+      </w:r>
+      <w:r>
+        <w:rPr>
+          <w:rFonts w:hint="eastAsia"/>
+        </w:rPr>
+        <w:t xml:space="preserve">서버상에 있는 </w:t>
+      </w:r>
+      <w:r>
+        <w:t>responsive-</w:t>
+      </w:r>
+      <w:r>
+        <w:rPr>
+          <w:rFonts w:hint="eastAsia"/>
+        </w:rPr>
+        <w:t>웹페이지를 불러와 서비스를 제공할 예정입니다.</w:t>
+      </w:r>
+    </w:p>
+    <w:p/>
+    <w:p>
+      <w:r>
+        <w:rPr>
+          <w:rFonts w:hint="eastAsia"/>
+        </w:rPr>
+        <w:t xml:space="preserve">저흰 아두이노와 로드셀을 </w:t>
+      </w:r>
+      <w:r>
+        <w:t>hx711</w:t>
+      </w:r>
+      <w:r>
+        <w:rPr>
+          <w:rFonts w:hint="eastAsia"/>
+        </w:rPr>
+        <w:t>을 이용하여 연결한뒤,</w:t>
+      </w:r>
+      <w:r>
+        <w:t xml:space="preserve"> </w:t>
+      </w:r>
+      <w:r>
+        <w:rPr>
+          <w:rFonts w:hint="eastAsia"/>
+        </w:rPr>
+        <w:t>손세정제의 무게를 받아</w:t>
+      </w:r>
+      <w:r>
+        <w:rPr>
+          <w:rFonts w:hint="eastAsia"/>
+        </w:rPr>
+        <w:t>올 것입니다.</w:t>
+      </w:r>
+    </w:p>
+    <w:p>
+      <w:pPr>
+        <w:rPr>
+          <w:rFonts w:hint="eastAsia"/>
+        </w:rPr>
+      </w:pPr>
+      <w:r>
+        <w:rPr>
+          <w:rFonts w:hint="eastAsia"/>
+        </w:rPr>
+        <w:t xml:space="preserve">그리고 </w:t>
+      </w:r>
+      <w:r>
+        <w:rPr>
+          <w:rFonts w:hint="eastAsia"/>
+        </w:rPr>
+        <w:t xml:space="preserve">받아온 무게를 </w:t>
+      </w:r>
+      <w:r>
+        <w:t>esp</w:t>
+      </w:r>
+      <w:r>
+        <w:rPr>
+          <w:rFonts w:hint="eastAsia"/>
+        </w:rPr>
+        <w:t>모듈을 이용하여</w:t>
+      </w:r>
+      <w:r>
+        <w:rPr>
+          <w:rFonts w:hint="eastAsia"/>
+        </w:rPr>
+        <w:t xml:space="preserve"> 와이파이와 연결한 뒤,</w:t>
+      </w:r>
+      <w:r>
+        <w:rPr>
+          <w:rFonts w:hint="eastAsia"/>
+        </w:rPr>
+        <w:t xml:space="preserve"> </w:t>
+      </w:r>
+      <w:r>
+        <w:t>&amp;cube</w:t>
+      </w:r>
+      <w:r>
+        <w:rPr>
+          <w:rFonts w:hint="eastAsia"/>
+        </w:rPr>
+        <w:t xml:space="preserve">를 이용하여 </w:t>
+      </w:r>
+      <w:r>
+        <w:rPr>
+          <w:rFonts w:hint="eastAsia"/>
+        </w:rPr>
+        <w:t>모비우스서버로 무게데이터를 전송</w:t>
+      </w:r>
+      <w:r>
+        <w:rPr>
+          <w:rFonts w:hint="eastAsia"/>
+        </w:rPr>
+        <w:t>합니다.</w:t>
+      </w:r>
+    </w:p>
+    <w:p/>
+    <w:p>
+      <w:r>
+        <w:rPr>
+          <w:rFonts w:hint="eastAsia"/>
+        </w:rPr>
+        <w:t xml:space="preserve">모비우스에 존재하는 손세정제 무게데이터를 </w:t>
+      </w:r>
+      <w:r>
+        <w:t>gcp</w:t>
+      </w:r>
+      <w:r>
+        <w:rPr>
+          <w:rFonts w:hint="eastAsia"/>
+        </w:rPr>
+        <w:t xml:space="preserve">에서 </w:t>
+      </w:r>
+      <w:r>
+        <w:rPr>
+          <w:rFonts w:hint="eastAsia"/>
+        </w:rPr>
+        <w:t xml:space="preserve">불러오기 위해 </w:t>
+      </w:r>
+      <w:r>
+        <w:rPr>
+          <w:rFonts w:hint="eastAsia"/>
+        </w:rPr>
+        <w:t>포스트맨을 이용한 코드를 작성</w:t>
+      </w:r>
+      <w:r>
+        <w:rPr>
+          <w:rFonts w:hint="eastAsia"/>
+        </w:rPr>
+        <w:t>할 것이고 이는 데이터</w:t>
+      </w:r>
+      <w:r>
+        <w:rPr>
+          <w:rFonts w:hint="eastAsia"/>
+        </w:rPr>
+        <w:t>터베이스에 저장</w:t>
+      </w:r>
+      <w:r>
+        <w:rPr>
+          <w:rFonts w:hint="eastAsia"/>
+        </w:rPr>
+        <w:t>할 것입니다</w:t>
+      </w:r>
+      <w:r>
+        <w:rPr>
+          <w:rFonts w:hint="eastAsia"/>
         </w:rPr>
         <w:t>.</w:t>
       </w:r>
       <w:r>
-        <w:rPr>
-          <w:sz w:val="24"/>
-          <w:szCs w:val="28"/>
-        </w:rPr>
         <w:t xml:space="preserve"> </w:t>
       </w:r>
-      <w:r>
-        <w:rPr>
-          <w:rFonts w:hint="eastAsia"/>
-          <w:sz w:val="24"/>
-          <w:szCs w:val="28"/>
-        </w:rPr>
-        <w:t>우선,</w:t>
-      </w:r>
-      <w:r>
-        <w:rPr>
-          <w:sz w:val="24"/>
-          <w:szCs w:val="28"/>
-        </w:rPr>
+    </w:p>
+    <w:p/>
+    <w:p>
+      <w:pPr>
+        <w:ind w:left="200" w:hangingChars="100" w:hanging="200"/>
+        <w:rPr>
+          <w:rFonts w:hint="eastAsia"/>
+        </w:rPr>
+      </w:pPr>
+      <w:r>
+        <w:rPr>
+          <w:rFonts w:hint="eastAsia"/>
+        </w:rPr>
+        <w:t>웹페이지에서 데이터베이스에 접근하여 손세정데 데이터를 받아온 뒤, 손세정제의 잔여 상황을시각화하여 표현하고,</w:t>
+      </w:r>
+      <w:r>
         <w:t xml:space="preserve"> </w:t>
       </w:r>
       <w:r>
         <w:rPr>
           <w:rFonts w:hint="eastAsia"/>
-          <w:sz w:val="24"/>
-          <w:szCs w:val="28"/>
-        </w:rPr>
-        <w:t xml:space="preserve">디바이스에서 </w:t>
-      </w:r>
-      <w:r>
-        <w:rPr>
-          <w:sz w:val="24"/>
-          <w:szCs w:val="28"/>
-        </w:rPr>
-        <w:t xml:space="preserve">Load </w:t>
-      </w:r>
-      <w:proofErr w:type="gramStart"/>
-      <w:r>
-        <w:rPr>
-          <w:sz w:val="24"/>
-          <w:szCs w:val="28"/>
-        </w:rPr>
-        <w:t xml:space="preserve">Cell </w:t>
-      </w:r>
-      <w:r>
-        <w:rPr>
-          <w:rFonts w:hint="eastAsia"/>
-          <w:sz w:val="24"/>
-          <w:szCs w:val="28"/>
-        </w:rPr>
-        <w:t>을</w:t>
-      </w:r>
-      <w:proofErr w:type="gramEnd"/>
-      <w:r>
-        <w:rPr>
-          <w:rFonts w:hint="eastAsia"/>
-          <w:sz w:val="24"/>
-          <w:szCs w:val="28"/>
-        </w:rPr>
-        <w:t xml:space="preserve"> 통해서 손 세정제의 현재 무게를 측정해 </w:t>
-      </w:r>
-      <w:r>
-        <w:rPr>
-          <w:sz w:val="24"/>
-          <w:szCs w:val="28"/>
-        </w:rPr>
-        <w:t xml:space="preserve">ESP-01 </w:t>
-      </w:r>
-      <w:r>
-        <w:rPr>
-          <w:rFonts w:hint="eastAsia"/>
-          <w:sz w:val="24"/>
-          <w:szCs w:val="28"/>
-        </w:rPr>
-        <w:t>모듈을 이용해 서버로 이 데이터를 전송합니다.</w:t>
-      </w:r>
-      <w:r>
-        <w:rPr>
-          <w:sz w:val="24"/>
-          <w:szCs w:val="28"/>
-        </w:rPr>
-        <w:t xml:space="preserve"> </w:t>
-      </w:r>
-      <w:r>
-        <w:rPr>
-          <w:rFonts w:hint="eastAsia"/>
-          <w:sz w:val="24"/>
-          <w:szCs w:val="28"/>
-        </w:rPr>
-        <w:t>이 데이터는 서버에서</w:t>
-      </w:r>
-      <w:r>
-        <w:rPr>
-          <w:sz w:val="24"/>
-          <w:szCs w:val="28"/>
-        </w:rPr>
-        <w:t xml:space="preserve"> </w:t>
-      </w:r>
-      <w:r>
-        <w:rPr>
-          <w:rFonts w:hint="eastAsia"/>
-          <w:sz w:val="24"/>
-          <w:szCs w:val="28"/>
-        </w:rPr>
-        <w:t>관리자가 보기 편한 형태로</w:t>
-      </w:r>
-      <w:r>
-        <w:rPr>
-          <w:sz w:val="24"/>
-          <w:szCs w:val="28"/>
-        </w:rPr>
-        <w:t xml:space="preserve"> </w:t>
-      </w:r>
-      <w:r>
-        <w:rPr>
-          <w:rFonts w:hint="eastAsia"/>
-          <w:sz w:val="24"/>
-          <w:szCs w:val="28"/>
-        </w:rPr>
-        <w:t>가공되어 있습니다.</w:t>
-      </w:r>
-      <w:r>
-        <w:rPr>
-          <w:sz w:val="24"/>
-          <w:szCs w:val="28"/>
-        </w:rPr>
-        <w:t xml:space="preserve"> </w:t>
-      </w:r>
-    </w:p>
-    <w:p>
-      <w:pPr>
-        <w:rPr>
-          <w:sz w:val="24"/>
-          <w:szCs w:val="28"/>
-        </w:rPr>
-      </w:pPr>
-      <w:r>
-        <w:rPr>
-          <w:rFonts w:hint="eastAsia"/>
-          <w:sz w:val="24"/>
-          <w:szCs w:val="28"/>
-        </w:rPr>
-        <w:t>손 세정제를 불특정 사용자가 사용할 경우</w:t>
-      </w:r>
-      <w:r>
-        <w:rPr>
-          <w:sz w:val="24"/>
-          <w:szCs w:val="28"/>
-        </w:rPr>
-        <w:t xml:space="preserve"> </w:t>
-      </w:r>
-      <w:r>
-        <w:rPr>
-          <w:rFonts w:hint="eastAsia"/>
-          <w:sz w:val="24"/>
-          <w:szCs w:val="28"/>
-        </w:rPr>
-        <w:t>무게의 변동이 있을 것이고,</w:t>
-      </w:r>
-      <w:r>
-        <w:rPr>
-          <w:sz w:val="24"/>
-          <w:szCs w:val="28"/>
-        </w:rPr>
-        <w:t xml:space="preserve"> </w:t>
-      </w:r>
-      <w:r>
-        <w:rPr>
-          <w:rFonts w:hint="eastAsia"/>
-          <w:sz w:val="24"/>
-          <w:szCs w:val="28"/>
-        </w:rPr>
-        <w:t>그 무게를 측정해 지속적으로 서버로 전송합니다.</w:t>
-      </w:r>
-      <w:r>
-        <w:rPr>
-          <w:sz w:val="24"/>
-          <w:szCs w:val="28"/>
-        </w:rPr>
-        <w:t xml:space="preserve"> GCP </w:t>
-      </w:r>
-      <w:r>
-        <w:rPr>
-          <w:rFonts w:hint="eastAsia"/>
-          <w:sz w:val="24"/>
-          <w:szCs w:val="28"/>
-        </w:rPr>
-        <w:t xml:space="preserve">서버는 전달받은 데이터를 </w:t>
-      </w:r>
-      <w:r>
-        <w:rPr>
-          <w:sz w:val="24"/>
-          <w:szCs w:val="28"/>
-        </w:rPr>
-        <w:t>DB</w:t>
-      </w:r>
-      <w:r>
-        <w:rPr>
-          <w:rFonts w:hint="eastAsia"/>
-          <w:sz w:val="24"/>
-          <w:szCs w:val="28"/>
-        </w:rPr>
-        <w:t>에 저장된 손세정제 잔여 상황 정보와 비교하고,</w:t>
-      </w:r>
-      <w:r>
-        <w:rPr>
-          <w:sz w:val="24"/>
-          <w:szCs w:val="28"/>
-        </w:rPr>
-        <w:t xml:space="preserve"> Web Page</w:t>
-      </w:r>
-      <w:r>
-        <w:rPr>
-          <w:rFonts w:hint="eastAsia"/>
-          <w:sz w:val="24"/>
-          <w:szCs w:val="28"/>
-        </w:rPr>
-        <w:t xml:space="preserve">를 통해 잔여 상황과 그 정보에 따라서 손 세정제 잔량에 대해 부족 이벤트가 발생한 경우 해당 위치의 손 세정제 잔량이 부족함을 </w:t>
-      </w:r>
-      <w:r>
-        <w:rPr>
-          <w:sz w:val="24"/>
-          <w:szCs w:val="28"/>
-        </w:rPr>
-        <w:t xml:space="preserve">Web </w:t>
-      </w:r>
-      <w:proofErr w:type="gramStart"/>
-      <w:r>
-        <w:rPr>
-          <w:sz w:val="24"/>
-          <w:szCs w:val="28"/>
-        </w:rPr>
-        <w:t xml:space="preserve">View </w:t>
-      </w:r>
-      <w:r>
-        <w:rPr>
-          <w:rFonts w:hint="eastAsia"/>
-          <w:sz w:val="24"/>
-          <w:szCs w:val="28"/>
-        </w:rPr>
-        <w:t>에서</w:t>
-      </w:r>
-      <w:proofErr w:type="gramEnd"/>
-      <w:r>
-        <w:rPr>
-          <w:rFonts w:hint="eastAsia"/>
-          <w:sz w:val="24"/>
-          <w:szCs w:val="28"/>
-        </w:rPr>
-        <w:t xml:space="preserve"> 알림으로 표기합니다.</w:t>
-      </w:r>
-    </w:p>
-    <w:p/>
+        </w:rPr>
+        <w:t>손세정제 잔여 상황에 따른 이벤트를 구현할 예정입니다.</w:t>
+      </w:r>
+    </w:p>
     <w:sectPr>
       <w:pgSz w:w="11906" w:h="16838"/>
       <w:pgMar w:top="1701" w:right="1440" w:bottom="1440" w:left="1440" w:header="851" w:footer="992" w:gutter="0"/>
@@ -384,6 +362,56 @@
     </w:sectPr>
   </w:body>
 </w:document>
+</file>
+
+<file path=word/endnotes.xml><?xml version="1.0" encoding="utf-8"?>
+<w:endnotes xmlns:wpc="http://schemas.microsoft.com/office/word/2010/wordprocessingCanvas" xmlns:cx="http://schemas.microsoft.com/office/drawing/2014/chartex" xmlns:cx1="http://schemas.microsoft.com/office/drawing/2015/9/8/chartex" xmlns:cx2="http://schemas.microsoft.com/office/drawing/2015/10/21/chartex" xmlns:cx3="http://schemas.microsoft.com/office/drawing/2016/5/9/chartex" xmlns:cx4="http://schemas.microsoft.com/office/drawing/2016/5/10/chartex" xmlns:cx5="http://schemas.microsoft.com/office/drawing/2016/5/11/chartex" xmlns:cx6="http://schemas.microsoft.com/office/drawing/2016/5/12/chartex" xmlns:cx7="http://schemas.microsoft.com/office/drawing/2016/5/13/chartex" xmlns:cx8="http://schemas.microsoft.com/office/drawing/2016/5/14/chartex" xmlns:mc="http://schemas.openxmlformats.org/markup-compatibility/2006" xmlns:aink="http://schemas.microsoft.com/office/drawing/2016/ink" xmlns:am3d="http://schemas.microsoft.com/office/drawing/2017/model3d" xmlns:o="urn:schemas-microsoft-com:office:office" xmlns:r="http://schemas.openxmlformats.org/officeDocument/2006/relationships" xmlns:m="http://schemas.openxmlformats.org/officeDocument/2006/math" xmlns:v="urn:schemas-microsoft-com:vml" xmlns:wp14="http://schemas.microsoft.com/office/word/2010/wordprocessingDrawing" xmlns:wp="http://schemas.openxmlformats.org/drawingml/2006/wordprocessingDrawing" xmlns:w10="urn:schemas-microsoft-com:office:word" xmlns:w="http://schemas.openxmlformats.org/wordprocessingml/2006/main" xmlns:w14="http://schemas.microsoft.com/office/word/2010/wordml" xmlns:w15="http://schemas.microsoft.com/office/word/2012/wordml" xmlns:w16cex="http://schemas.microsoft.com/office/word/2018/wordml/cex" xmlns:w16cid="http://schemas.microsoft.com/office/word/2016/wordml/cid" xmlns:w16="http://schemas.microsoft.com/office/word/2018/wordml" xmlns:w16se="http://schemas.microsoft.com/office/word/2015/wordml/symex" xmlns:wpg="http://schemas.microsoft.com/office/word/2010/wordprocessingGroup" xmlns:wpi="http://schemas.microsoft.com/office/word/2010/wordprocessingInk" xmlns:wne="http://schemas.microsoft.com/office/word/2006/wordml" xmlns:wps="http://schemas.microsoft.com/office/word/2010/wordprocessingShape" mc:Ignorable="w14 w15 w16se w16cid w16 w16cex wp14">
+  <w:endnote w:type="separator" w:id="-1">
+    <w:p>
+      <w:pPr>
+        <w:spacing w:after="0" w:line="240" w:lineRule="auto"/>
+      </w:pPr>
+      <w:r>
+        <w:separator/>
+      </w:r>
+    </w:p>
+  </w:endnote>
+  <w:endnote w:type="continuationSeparator" w:id="0">
+    <w:p>
+      <w:pPr>
+        <w:spacing w:after="0" w:line="240" w:lineRule="auto"/>
+      </w:pPr>
+      <w:r>
+        <w:continuationSeparator/>
+      </w:r>
+    </w:p>
+  </w:endnote>
+</w:endnotes>
+</file>
+
+<file path=word/footnotes.xml><?xml version="1.0" encoding="utf-8"?>
+<w:footnotes xmlns:wpc="http://schemas.microsoft.com/office/word/2010/wordprocessingCanvas" xmlns:cx="http://schemas.microsoft.com/office/drawing/2014/chartex" xmlns:cx1="http://schemas.microsoft.com/office/drawing/2015/9/8/chartex" xmlns:cx2="http://schemas.microsoft.com/office/drawing/2015/10/21/chartex" xmlns:cx3="http://schemas.microsoft.com/office/drawing/2016/5/9/chartex" xmlns:cx4="http://schemas.microsoft.com/office/drawing/2016/5/10/chartex" xmlns:cx5="http://schemas.microsoft.com/office/drawing/2016/5/11/chartex" xmlns:cx6="http://schemas.microsoft.com/office/drawing/2016/5/12/chartex" xmlns:cx7="http://schemas.microsoft.com/office/drawing/2016/5/13/chartex" xmlns:cx8="http://schemas.microsoft.com/office/drawing/2016/5/14/chartex" xmlns:mc="http://schemas.openxmlformats.org/markup-compatibility/2006" xmlns:aink="http://schemas.microsoft.com/office/drawing/2016/ink" xmlns:am3d="http://schemas.microsoft.com/office/drawing/2017/model3d" xmlns:o="urn:schemas-microsoft-com:office:office" xmlns:r="http://schemas.openxmlformats.org/officeDocument/2006/relationships" xmlns:m="http://schemas.openxmlformats.org/officeDocument/2006/math" xmlns:v="urn:schemas-microsoft-com:vml" xmlns:wp14="http://schemas.microsoft.com/office/word/2010/wordprocessingDrawing" xmlns:wp="http://schemas.openxmlformats.org/drawingml/2006/wordprocessingDrawing" xmlns:w10="urn:schemas-microsoft-com:office:word" xmlns:w="http://schemas.openxmlformats.org/wordprocessingml/2006/main" xmlns:w14="http://schemas.microsoft.com/office/word/2010/wordml" xmlns:w15="http://schemas.microsoft.com/office/word/2012/wordml" xmlns:w16cex="http://schemas.microsoft.com/office/word/2018/wordml/cex" xmlns:w16cid="http://schemas.microsoft.com/office/word/2016/wordml/cid" xmlns:w16="http://schemas.microsoft.com/office/word/2018/wordml" xmlns:w16se="http://schemas.microsoft.com/office/word/2015/wordml/symex" xmlns:wpg="http://schemas.microsoft.com/office/word/2010/wordprocessingGroup" xmlns:wpi="http://schemas.microsoft.com/office/word/2010/wordprocessingInk" xmlns:wne="http://schemas.microsoft.com/office/word/2006/wordml" xmlns:wps="http://schemas.microsoft.com/office/word/2010/wordprocessingShape" mc:Ignorable="w14 w15 w16se w16cid w16 w16cex wp14">
+  <w:footnote w:type="separator" w:id="-1">
+    <w:p>
+      <w:pPr>
+        <w:spacing w:after="0" w:line="240" w:lineRule="auto"/>
+      </w:pPr>
+      <w:r>
+        <w:separator/>
+      </w:r>
+    </w:p>
+  </w:footnote>
+  <w:footnote w:type="continuationSeparator" w:id="0">
+    <w:p>
+      <w:pPr>
+        <w:spacing w:after="0" w:line="240" w:lineRule="auto"/>
+      </w:pPr>
+      <w:r>
+        <w:continuationSeparator/>
+      </w:r>
+    </w:p>
+  </w:footnote>
+</w:footnotes>
 </file>
 
 <file path=word/styles.xml><?xml version="1.0" encoding="utf-8"?>
@@ -820,6 +848,50 @@
     <w:semiHidden/>
     <w:unhideWhenUsed/>
   </w:style>
+  <w:style w:type="paragraph" w:styleId="a3">
+    <w:name w:val="header"/>
+    <w:basedOn w:val="a"/>
+    <w:link w:val="Char"/>
+    <w:uiPriority w:val="99"/>
+    <w:unhideWhenUsed/>
+    <w:rsid w:val="001240E9"/>
+    <w:pPr>
+      <w:tabs>
+        <w:tab w:val="center" w:pos="4513"/>
+        <w:tab w:val="right" w:pos="9026"/>
+      </w:tabs>
+      <w:snapToGrid w:val="0"/>
+    </w:pPr>
+  </w:style>
+  <w:style w:type="character" w:customStyle="1" w:styleId="Char">
+    <w:name w:val="머리글 Char"/>
+    <w:basedOn w:val="a0"/>
+    <w:link w:val="a3"/>
+    <w:uiPriority w:val="99"/>
+    <w:rsid w:val="001240E9"/>
+  </w:style>
+  <w:style w:type="paragraph" w:styleId="a4">
+    <w:name w:val="footer"/>
+    <w:basedOn w:val="a"/>
+    <w:link w:val="Char0"/>
+    <w:uiPriority w:val="99"/>
+    <w:unhideWhenUsed/>
+    <w:rsid w:val="001240E9"/>
+    <w:pPr>
+      <w:tabs>
+        <w:tab w:val="center" w:pos="4513"/>
+        <w:tab w:val="right" w:pos="9026"/>
+      </w:tabs>
+      <w:snapToGrid w:val="0"/>
+    </w:pPr>
+  </w:style>
+  <w:style w:type="character" w:customStyle="1" w:styleId="Char0">
+    <w:name w:val="바닥글 Char"/>
+    <w:basedOn w:val="a0"/>
+    <w:link w:val="a4"/>
+    <w:uiPriority w:val="99"/>
+    <w:rsid w:val="001240E9"/>
+  </w:style>
 </w:styles>
 </file>
 

</xml_diff>